<commit_message>
Update System Architecture Document.docx
</commit_message>
<xml_diff>
--- a/Reports/System Architecture/System Architecture Document.docx
+++ b/Reports/System Architecture/System Architecture Document.docx
@@ -829,7 +829,7 @@
       <w:r>
         <w:fldChar w:fldCharType="separate"/>
       </w:r>
-      <w:hyperlink w:anchor="_Toc161063452" w:history="1">
+      <w:hyperlink w:anchor="_Toc161925339" w:history="1">
         <w:r>
           <w:rPr>
             <w:rStyle w:val="Hyperlink"/>
@@ -877,7 +877,7 @@
           <w:rPr>
             <w:webHidden/>
           </w:rPr>
-          <w:instrText xml:space="preserve"> PAGEREF _Toc161063452 \h </w:instrText>
+          <w:instrText xml:space="preserve"> PAGEREF _Toc161925339 \h </w:instrText>
         </w:r>
         <w:r>
           <w:rPr>
@@ -916,7 +916,7 @@
           <w14:ligatures w14:val="standardContextual"/>
         </w:rPr>
       </w:pPr>
-      <w:hyperlink w:anchor="_Toc161063453" w:history="1">
+      <w:hyperlink w:anchor="_Toc161925340" w:history="1">
         <w:r>
           <w:rPr>
             <w:rStyle w:val="Hyperlink"/>
@@ -956,7 +956,7 @@
           <w:rPr>
             <w:webHidden/>
           </w:rPr>
-          <w:instrText xml:space="preserve"> PAGEREF _Toc161063453 \h </w:instrText>
+          <w:instrText xml:space="preserve"> PAGEREF _Toc161925340 \h </w:instrText>
         </w:r>
         <w:r>
           <w:rPr>
@@ -996,7 +996,7 @@
           <w14:ligatures w14:val="standardContextual"/>
         </w:rPr>
       </w:pPr>
-      <w:hyperlink w:anchor="_Toc161063454" w:history="1">
+      <w:hyperlink w:anchor="_Toc161925341" w:history="1">
         <w:r>
           <w:rPr>
             <w:rStyle w:val="Hyperlink"/>
@@ -1042,7 +1042,7 @@
             <w:noProof/>
             <w:webHidden/>
           </w:rPr>
-          <w:instrText xml:space="preserve"> PAGEREF _Toc161063454 \h </w:instrText>
+          <w:instrText xml:space="preserve"> PAGEREF _Toc161925341 \h </w:instrText>
         </w:r>
         <w:r>
           <w:rPr>
@@ -1086,7 +1086,7 @@
           <w14:ligatures w14:val="standardContextual"/>
         </w:rPr>
       </w:pPr>
-      <w:hyperlink w:anchor="_Toc161063455" w:history="1">
+      <w:hyperlink w:anchor="_Toc161925342" w:history="1">
         <w:r>
           <w:rPr>
             <w:rStyle w:val="Hyperlink"/>
@@ -1132,7 +1132,7 @@
             <w:noProof/>
             <w:webHidden/>
           </w:rPr>
-          <w:instrText xml:space="preserve"> PAGEREF _Toc161063455 \h </w:instrText>
+          <w:instrText xml:space="preserve"> PAGEREF _Toc161925342 \h </w:instrText>
         </w:r>
         <w:r>
           <w:rPr>
@@ -1176,7 +1176,7 @@
           <w14:ligatures w14:val="standardContextual"/>
         </w:rPr>
       </w:pPr>
-      <w:hyperlink w:anchor="_Toc161063456" w:history="1">
+      <w:hyperlink w:anchor="_Toc161925343" w:history="1">
         <w:r>
           <w:rPr>
             <w:rStyle w:val="Hyperlink"/>
@@ -1222,7 +1222,7 @@
             <w:noProof/>
             <w:webHidden/>
           </w:rPr>
-          <w:instrText xml:space="preserve"> PAGEREF _Toc161063456 \h </w:instrText>
+          <w:instrText xml:space="preserve"> PAGEREF _Toc161925343 \h </w:instrText>
         </w:r>
         <w:r>
           <w:rPr>
@@ -1266,7 +1266,7 @@
           <w14:ligatures w14:val="standardContextual"/>
         </w:rPr>
       </w:pPr>
-      <w:hyperlink w:anchor="_Toc161063457" w:history="1">
+      <w:hyperlink w:anchor="_Toc161925344" w:history="1">
         <w:r>
           <w:rPr>
             <w:rStyle w:val="Hyperlink"/>
@@ -1289,7 +1289,7 @@
           <w:rPr>
             <w:rStyle w:val="Hyperlink"/>
           </w:rPr>
-          <w:t>System Thinking Processes</w:t>
+          <w:t>System Design Processes</w:t>
         </w:r>
         <w:r>
           <w:rPr>
@@ -1307,7 +1307,7 @@
           <w:rPr>
             <w:webHidden/>
           </w:rPr>
-          <w:instrText xml:space="preserve"> PAGEREF _Toc161063457 \h </w:instrText>
+          <w:instrText xml:space="preserve"> PAGEREF _Toc161925344 \h </w:instrText>
         </w:r>
         <w:r>
           <w:rPr>
@@ -1346,7 +1346,7 @@
           <w14:ligatures w14:val="standardContextual"/>
         </w:rPr>
       </w:pPr>
-      <w:hyperlink w:anchor="_Toc161063458" w:history="1">
+      <w:hyperlink w:anchor="_Toc161925345" w:history="1">
         <w:r>
           <w:rPr>
             <w:rStyle w:val="Hyperlink"/>
@@ -1386,7 +1386,7 @@
           <w:rPr>
             <w:webHidden/>
           </w:rPr>
-          <w:instrText xml:space="preserve"> PAGEREF _Toc161063458 \h </w:instrText>
+          <w:instrText xml:space="preserve"> PAGEREF _Toc161925345 \h </w:instrText>
         </w:r>
         <w:r>
           <w:rPr>
@@ -1425,7 +1425,7 @@
           <w14:ligatures w14:val="standardContextual"/>
         </w:rPr>
       </w:pPr>
-      <w:hyperlink w:anchor="_Toc161063459" w:history="1">
+      <w:hyperlink w:anchor="_Toc161925346" w:history="1">
         <w:r>
           <w:rPr>
             <w:rStyle w:val="Hyperlink"/>
@@ -1465,7 +1465,7 @@
           <w:rPr>
             <w:webHidden/>
           </w:rPr>
-          <w:instrText xml:space="preserve"> PAGEREF _Toc161063459 \h </w:instrText>
+          <w:instrText xml:space="preserve"> PAGEREF _Toc161925346 \h </w:instrText>
         </w:r>
         <w:r>
           <w:rPr>
@@ -1504,7 +1504,7 @@
           <w14:ligatures w14:val="standardContextual"/>
         </w:rPr>
       </w:pPr>
-      <w:hyperlink w:anchor="_Toc161063460" w:history="1">
+      <w:hyperlink w:anchor="_Toc161925347" w:history="1">
         <w:r>
           <w:rPr>
             <w:rStyle w:val="Hyperlink"/>
@@ -1526,7 +1526,7 @@
           <w:rPr>
             <w:rStyle w:val="Hyperlink"/>
           </w:rPr>
-          <w:t>System Architectural Diagram</w:t>
+          <w:t>Significant Architectural Decision Registers</w:t>
         </w:r>
         <w:r>
           <w:rPr>
@@ -1544,7 +1544,7 @@
           <w:rPr>
             <w:webHidden/>
           </w:rPr>
-          <w:instrText xml:space="preserve"> PAGEREF _Toc161063460 \h </w:instrText>
+          <w:instrText xml:space="preserve"> PAGEREF _Toc161925347 \h </w:instrText>
         </w:r>
         <w:r>
           <w:rPr>
@@ -1583,7 +1583,7 @@
           <w14:ligatures w14:val="standardContextual"/>
         </w:rPr>
       </w:pPr>
-      <w:hyperlink w:anchor="_Toc161063461" w:history="1">
+      <w:hyperlink w:anchor="_Toc161925348" w:history="1">
         <w:r>
           <w:rPr>
             <w:rStyle w:val="Hyperlink"/>
@@ -1605,7 +1605,7 @@
           <w:rPr>
             <w:rStyle w:val="Hyperlink"/>
           </w:rPr>
-          <w:t>Validation</w:t>
+          <w:t>System Architectural Diagram</w:t>
         </w:r>
         <w:r>
           <w:rPr>
@@ -1623,7 +1623,7 @@
           <w:rPr>
             <w:webHidden/>
           </w:rPr>
-          <w:instrText xml:space="preserve"> PAGEREF _Toc161063461 \h </w:instrText>
+          <w:instrText xml:space="preserve"> PAGEREF _Toc161925348 \h </w:instrText>
         </w:r>
         <w:r>
           <w:rPr>
@@ -1640,7 +1640,7 @@
           <w:rPr>
             <w:webHidden/>
           </w:rPr>
-          <w:t>6</w:t>
+          <w:t>5</w:t>
         </w:r>
         <w:r>
           <w:rPr>
@@ -1662,7 +1662,7 @@
           <w14:ligatures w14:val="standardContextual"/>
         </w:rPr>
       </w:pPr>
-      <w:hyperlink w:anchor="_Toc161063462" w:history="1">
+      <w:hyperlink w:anchor="_Toc161925349" w:history="1">
         <w:r>
           <w:rPr>
             <w:rStyle w:val="Hyperlink"/>
@@ -1684,7 +1684,7 @@
           <w:rPr>
             <w:rStyle w:val="Hyperlink"/>
           </w:rPr>
-          <w:t>Risk Management</w:t>
+          <w:t>Validation</w:t>
         </w:r>
         <w:r>
           <w:rPr>
@@ -1702,7 +1702,7 @@
           <w:rPr>
             <w:webHidden/>
           </w:rPr>
-          <w:instrText xml:space="preserve"> PAGEREF _Toc161063462 \h </w:instrText>
+          <w:instrText xml:space="preserve"> PAGEREF _Toc161925349 \h </w:instrText>
         </w:r>
         <w:r>
           <w:rPr>
@@ -1741,7 +1741,7 @@
           <w14:ligatures w14:val="standardContextual"/>
         </w:rPr>
       </w:pPr>
-      <w:hyperlink w:anchor="_Toc161063463" w:history="1">
+      <w:hyperlink w:anchor="_Toc161925350" w:history="1">
         <w:r>
           <w:rPr>
             <w:rStyle w:val="Hyperlink"/>
@@ -1763,7 +1763,7 @@
           <w:rPr>
             <w:rStyle w:val="Hyperlink"/>
           </w:rPr>
-          <w:t>Feasibility Study</w:t>
+          <w:t>Risk Management</w:t>
         </w:r>
         <w:r>
           <w:rPr>
@@ -1781,7 +1781,7 @@
           <w:rPr>
             <w:webHidden/>
           </w:rPr>
-          <w:instrText xml:space="preserve"> PAGEREF _Toc161063463 \h </w:instrText>
+          <w:instrText xml:space="preserve"> PAGEREF _Toc161925350 \h </w:instrText>
         </w:r>
         <w:r>
           <w:rPr>
@@ -1820,7 +1820,7 @@
           <w14:ligatures w14:val="standardContextual"/>
         </w:rPr>
       </w:pPr>
-      <w:hyperlink w:anchor="_Toc161063464" w:history="1">
+      <w:hyperlink w:anchor="_Toc161925351" w:history="1">
         <w:r>
           <w:rPr>
             <w:rStyle w:val="Hyperlink"/>
@@ -1842,7 +1842,7 @@
           <w:rPr>
             <w:rStyle w:val="Hyperlink"/>
           </w:rPr>
-          <w:t>Development Approach</w:t>
+          <w:t>Feasibility Study</w:t>
         </w:r>
         <w:r>
           <w:rPr>
@@ -1860,7 +1860,7 @@
           <w:rPr>
             <w:webHidden/>
           </w:rPr>
-          <w:instrText xml:space="preserve"> PAGEREF _Toc161063464 \h </w:instrText>
+          <w:instrText xml:space="preserve"> PAGEREF _Toc161925351 \h </w:instrText>
         </w:r>
         <w:r>
           <w:rPr>
@@ -1899,7 +1899,7 @@
           <w14:ligatures w14:val="standardContextual"/>
         </w:rPr>
       </w:pPr>
-      <w:hyperlink w:anchor="_Toc161063465" w:history="1">
+      <w:hyperlink w:anchor="_Toc161925352" w:history="1">
         <w:r>
           <w:rPr>
             <w:rStyle w:val="Hyperlink"/>
@@ -1921,7 +1921,7 @@
           <w:rPr>
             <w:rStyle w:val="Hyperlink"/>
           </w:rPr>
-          <w:t>Work Breakdown Structure</w:t>
+          <w:t>Development Approach</w:t>
         </w:r>
         <w:r>
           <w:rPr>
@@ -1939,7 +1939,7 @@
           <w:rPr>
             <w:webHidden/>
           </w:rPr>
-          <w:instrText xml:space="preserve"> PAGEREF _Toc161063465 \h </w:instrText>
+          <w:instrText xml:space="preserve"> PAGEREF _Toc161925352 \h </w:instrText>
         </w:r>
         <w:r>
           <w:rPr>
@@ -1957,69 +1957,6 @@
             <w:webHidden/>
           </w:rPr>
           <w:t>6</w:t>
-        </w:r>
-        <w:r>
-          <w:rPr>
-            <w:webHidden/>
-          </w:rPr>
-          <w:fldChar w:fldCharType="end"/>
-        </w:r>
-      </w:hyperlink>
-    </w:p>
-    <w:p>
-      <w:pPr>
-        <w:pStyle w:val="TOC1"/>
-        <w:rPr>
-          <w:rFonts w:eastAsiaTheme="minorEastAsia"/>
-          <w:b w:val="0"/>
-          <w:kern w:val="2"/>
-          <w:sz w:val="24"/>
-          <w:szCs w:val="24"/>
-          <w:lang w:bidi="ar-SA"/>
-          <w14:ligatures w14:val="standardContextual"/>
-        </w:rPr>
-      </w:pPr>
-      <w:hyperlink w:anchor="_Toc161063466" w:history="1">
-        <w:r>
-          <w:rPr>
-            <w:rStyle w:val="Hyperlink"/>
-          </w:rPr>
-          <w:t>References</w:t>
-        </w:r>
-        <w:r>
-          <w:rPr>
-            <w:webHidden/>
-          </w:rPr>
-          <w:tab/>
-        </w:r>
-        <w:r>
-          <w:rPr>
-            <w:webHidden/>
-          </w:rPr>
-          <w:fldChar w:fldCharType="begin"/>
-        </w:r>
-        <w:r>
-          <w:rPr>
-            <w:webHidden/>
-          </w:rPr>
-          <w:instrText xml:space="preserve"> PAGEREF _Toc161063466 \h </w:instrText>
-        </w:r>
-        <w:r>
-          <w:rPr>
-            <w:webHidden/>
-          </w:rPr>
-        </w:r>
-        <w:r>
-          <w:rPr>
-            <w:webHidden/>
-          </w:rPr>
-          <w:fldChar w:fldCharType="separate"/>
-        </w:r>
-        <w:r>
-          <w:rPr>
-            <w:webHidden/>
-          </w:rPr>
-          <w:t>8</w:t>
         </w:r>
         <w:r>
           <w:rPr>
@@ -2041,21 +1978,38 @@
           <w14:ligatures w14:val="standardContextual"/>
         </w:rPr>
       </w:pPr>
-      <w:hyperlink w:anchor="_Toc161063467" w:history="1">
+      <w:hyperlink w:anchor="_Toc161925353" w:history="1">
         <w:r>
           <w:rPr>
             <w:rStyle w:val="Hyperlink"/>
           </w:rPr>
-          <w:t>An example of a section header</w:t>
-        </w:r>
-        <w:r>
-          <w:rPr>
-            <w:webHidden/>
+          <w:t>2.9</w:t>
+        </w:r>
+        <w:r>
+          <w:rPr>
+            <w:rFonts w:eastAsiaTheme="minorEastAsia"/>
+            <w:kern w:val="2"/>
+            <w:sz w:val="24"/>
+            <w:szCs w:val="24"/>
+            <w:lang w:bidi="ar-SA"/>
+            <w14:ligatures w14:val="standardContextual"/>
           </w:rPr>
           <w:tab/>
         </w:r>
         <w:r>
           <w:rPr>
+            <w:rStyle w:val="Hyperlink"/>
+          </w:rPr>
+          <w:t>Solution Breakdown Structure</w:t>
+        </w:r>
+        <w:r>
+          <w:rPr>
+            <w:webHidden/>
+          </w:rPr>
+          <w:tab/>
+        </w:r>
+        <w:r>
+          <w:rPr>
             <w:webHidden/>
           </w:rPr>
           <w:fldChar w:fldCharType="begin"/>
@@ -2064,7 +2018,7 @@
           <w:rPr>
             <w:webHidden/>
           </w:rPr>
-          <w:instrText xml:space="preserve"> PAGEREF _Toc161063467 \h </w:instrText>
+          <w:instrText xml:space="preserve"> PAGEREF _Toc161925353 \h </w:instrText>
         </w:r>
         <w:r>
           <w:rPr>
@@ -2081,81 +2035,10 @@
           <w:rPr>
             <w:webHidden/>
           </w:rPr>
-          <w:t>8</w:t>
-        </w:r>
-        <w:r>
-          <w:rPr>
-            <w:webHidden/>
-          </w:rPr>
-          <w:fldChar w:fldCharType="end"/>
-        </w:r>
-      </w:hyperlink>
-    </w:p>
-    <w:p>
-      <w:pPr>
-        <w:pStyle w:val="TOC3"/>
-        <w:rPr>
-          <w:rFonts w:eastAsiaTheme="minorEastAsia"/>
-          <w:noProof/>
-          <w:kern w:val="2"/>
-          <w:sz w:val="24"/>
-          <w:szCs w:val="24"/>
-          <w:lang w:bidi="ar-SA"/>
-          <w14:ligatures w14:val="standardContextual"/>
-        </w:rPr>
-      </w:pPr>
-      <w:hyperlink w:anchor="_Toc161063468" w:history="1">
-        <w:r>
-          <w:rPr>
-            <w:rStyle w:val="Hyperlink"/>
-            <w:noProof/>
-          </w:rPr>
-          <w:t>An example of a subsection header</w:t>
-        </w:r>
-        <w:r>
-          <w:rPr>
-            <w:noProof/>
-            <w:webHidden/>
-          </w:rPr>
-          <w:tab/>
-        </w:r>
-        <w:r>
-          <w:rPr>
-            <w:noProof/>
-            <w:webHidden/>
-          </w:rPr>
-          <w:fldChar w:fldCharType="begin"/>
-        </w:r>
-        <w:r>
-          <w:rPr>
-            <w:noProof/>
-            <w:webHidden/>
-          </w:rPr>
-          <w:instrText xml:space="preserve"> PAGEREF _Toc161063468 \h </w:instrText>
-        </w:r>
-        <w:r>
-          <w:rPr>
-            <w:noProof/>
-            <w:webHidden/>
-          </w:rPr>
-        </w:r>
-        <w:r>
-          <w:rPr>
-            <w:noProof/>
-            <w:webHidden/>
-          </w:rPr>
-          <w:fldChar w:fldCharType="separate"/>
-        </w:r>
-        <w:r>
-          <w:rPr>
-            <w:noProof/>
-            <w:webHidden/>
-          </w:rPr>
-          <w:t>8</w:t>
-        </w:r>
-        <w:r>
-          <w:rPr>
-            <w:noProof/>
+          <w:t>7</w:t>
+        </w:r>
+        <w:r>
+          <w:rPr>
             <w:webHidden/>
           </w:rPr>
           <w:fldChar w:fldCharType="end"/>
@@ -2174,12 +2057,12 @@
           <w14:ligatures w14:val="standardContextual"/>
         </w:rPr>
       </w:pPr>
-      <w:hyperlink w:anchor="_Toc161063469" w:history="1">
+      <w:hyperlink w:anchor="_Toc161925354" w:history="1">
         <w:r>
           <w:rPr>
             <w:rStyle w:val="Hyperlink"/>
           </w:rPr>
-          <w:t>An example of a section header</w:t>
+          <w:t>Acknowledgement</w:t>
         </w:r>
         <w:r>
           <w:rPr>
@@ -2197,7 +2080,7 @@
           <w:rPr>
             <w:webHidden/>
           </w:rPr>
-          <w:instrText xml:space="preserve"> PAGEREF _Toc161063469 \h </w:instrText>
+          <w:instrText xml:space="preserve"> PAGEREF _Toc161925354 \h </w:instrText>
         </w:r>
         <w:r>
           <w:rPr>
@@ -2214,69 +2097,7 @@
           <w:rPr>
             <w:webHidden/>
           </w:rPr>
-          <w:t>9</w:t>
-        </w:r>
-        <w:r>
-          <w:rPr>
-            <w:webHidden/>
-          </w:rPr>
-          <w:fldChar w:fldCharType="end"/>
-        </w:r>
-      </w:hyperlink>
-    </w:p>
-    <w:p>
-      <w:pPr>
-        <w:pStyle w:val="TOC2"/>
-        <w:rPr>
-          <w:rFonts w:eastAsiaTheme="minorEastAsia"/>
-          <w:kern w:val="2"/>
-          <w:sz w:val="24"/>
-          <w:szCs w:val="24"/>
-          <w:lang w:bidi="ar-SA"/>
-          <w14:ligatures w14:val="standardContextual"/>
-        </w:rPr>
-      </w:pPr>
-      <w:hyperlink w:anchor="_Toc161063470" w:history="1">
-        <w:r>
-          <w:rPr>
-            <w:rStyle w:val="Hyperlink"/>
-          </w:rPr>
-          <w:t>Example of a section header above a table</w:t>
-        </w:r>
-        <w:r>
-          <w:rPr>
-            <w:webHidden/>
-          </w:rPr>
-          <w:tab/>
-        </w:r>
-        <w:r>
-          <w:rPr>
-            <w:webHidden/>
-          </w:rPr>
-          <w:fldChar w:fldCharType="begin"/>
-        </w:r>
-        <w:r>
-          <w:rPr>
-            <w:webHidden/>
-          </w:rPr>
-          <w:instrText xml:space="preserve"> PAGEREF _Toc161063470 \h </w:instrText>
-        </w:r>
-        <w:r>
-          <w:rPr>
-            <w:webHidden/>
-          </w:rPr>
-        </w:r>
-        <w:r>
-          <w:rPr>
-            <w:webHidden/>
-          </w:rPr>
-          <w:fldChar w:fldCharType="separate"/>
-        </w:r>
-        <w:r>
-          <w:rPr>
-            <w:webHidden/>
-          </w:rPr>
-          <w:t>9</w:t>
+          <w:t>7</w:t>
         </w:r>
         <w:r>
           <w:rPr>
@@ -2358,7 +2179,7 @@
         <w:pStyle w:val="Heading1"/>
         <w:framePr w:wrap="notBeside"/>
       </w:pPr>
-      <w:bookmarkStart w:id="0" w:name="_Toc161063452"/>
+      <w:bookmarkStart w:id="0" w:name="_Toc161925339"/>
       <w:r>
         <w:lastRenderedPageBreak/>
         <w:t>‎</w:t>
@@ -2426,7 +2247,7 @@
       <w:pPr>
         <w:pStyle w:val="Heading2"/>
       </w:pPr>
-      <w:bookmarkStart w:id="2" w:name="_Toc161063453"/>
+      <w:bookmarkStart w:id="2" w:name="_Toc161925340"/>
       <w:r>
         <w:t>Goal</w:t>
       </w:r>
@@ -2519,7 +2340,7 @@
       <w:pPr>
         <w:pStyle w:val="Heading3"/>
       </w:pPr>
-      <w:bookmarkStart w:id="3" w:name="_Toc161063454"/>
+      <w:bookmarkStart w:id="3" w:name="_Toc161925341"/>
       <w:r>
         <w:t>Project</w:t>
       </w:r>
@@ -2882,7 +2703,7 @@
       <w:pPr>
         <w:pStyle w:val="Heading3"/>
       </w:pPr>
-      <w:bookmarkStart w:id="4" w:name="_Toc161063455"/>
+      <w:bookmarkStart w:id="4" w:name="_Toc161925342"/>
       <w:r>
         <w:t>Previous Works</w:t>
       </w:r>
@@ -2897,12 +2718,24 @@
           <w:rPr>
             <w:rStyle w:val="Hyperlink"/>
           </w:rPr>
-          <w:t>Summary of Previous Batches</w:t>
+          <w:t>Summary of Previ</w:t>
         </w:r>
         <w:r>
           <w:rPr>
             <w:rStyle w:val="Hyperlink"/>
           </w:rPr>
+          <w:t>o</w:t>
+        </w:r>
+        <w:r>
+          <w:rPr>
+            <w:rStyle w:val="Hyperlink"/>
+          </w:rPr>
+          <w:t>us Batches</w:t>
+        </w:r>
+        <w:r>
+          <w:rPr>
+            <w:rStyle w:val="Hyperlink"/>
+          </w:rPr>
           <w:t xml:space="preserve"> (2015-2022)</w:t>
         </w:r>
       </w:hyperlink>
@@ -2915,7 +2748,7 @@
       <w:pPr>
         <w:pStyle w:val="Heading3"/>
       </w:pPr>
-      <w:bookmarkStart w:id="5" w:name="_Toc161063456"/>
+      <w:bookmarkStart w:id="5" w:name="_Toc161925343"/>
       <w:proofErr w:type="spellStart"/>
       <w:r>
         <w:t>RoboCup</w:t>
@@ -3101,7 +2934,19 @@
           <w:rPr>
             <w:rStyle w:val="Hyperlink"/>
           </w:rPr>
-          <w:t>here</w:t>
+          <w:t>he</w:t>
+        </w:r>
+        <w:r>
+          <w:rPr>
+            <w:rStyle w:val="Hyperlink"/>
+          </w:rPr>
+          <w:t>r</w:t>
+        </w:r>
+        <w:r>
+          <w:rPr>
+            <w:rStyle w:val="Hyperlink"/>
+          </w:rPr>
+          <w:t>e</w:t>
         </w:r>
       </w:hyperlink>
       <w:r>
@@ -3114,7 +2959,7 @@
         <w:pStyle w:val="Heading1"/>
         <w:framePr w:wrap="notBeside"/>
       </w:pPr>
-      <w:bookmarkStart w:id="6" w:name="_Toc161063457"/>
+      <w:bookmarkStart w:id="6" w:name="_Toc161925344"/>
       <w:r>
         <w:lastRenderedPageBreak/>
         <w:t xml:space="preserve">System </w:t>
@@ -3131,7 +2976,7 @@
       <w:pPr>
         <w:pStyle w:val="Heading2"/>
       </w:pPr>
-      <w:bookmarkStart w:id="7" w:name="_Toc161063458"/>
+      <w:bookmarkStart w:id="7" w:name="_Toc161925345"/>
       <w:r>
         <w:t>Needs</w:t>
       </w:r>
@@ -3180,9 +3025,6 @@
       <w:r>
         <w:t xml:space="preserve"> (Fairness related, the system is impartial)</w:t>
       </w:r>
-      <w:r>
-        <w:t xml:space="preserve">: </w:t>
-      </w:r>
     </w:p>
     <w:p>
       <w:pPr>
@@ -3204,9 +3046,6 @@
       </w:pPr>
       <w:r>
         <w:t>Robustness</w:t>
-      </w:r>
-      <w:r>
-        <w:t xml:space="preserve">: </w:t>
       </w:r>
     </w:p>
     <w:p>
@@ -3310,7 +3149,7 @@
       <w:pPr>
         <w:pStyle w:val="Heading2"/>
       </w:pPr>
-      <w:bookmarkStart w:id="8" w:name="_Toc161063459"/>
+      <w:bookmarkStart w:id="8" w:name="_Toc161925346"/>
       <w:r>
         <w:t>Requirements</w:t>
       </w:r>
@@ -4057,52 +3896,9 @@
       </w:tr>
     </w:tbl>
     <w:p>
-      <w:r>
-        <w:t xml:space="preserve">New Functions </w:t>
-      </w:r>
-      <w:r>
-        <w:rPr>
-          <w:rFonts w:ascii="Wingdings" w:eastAsia="Wingdings" w:hAnsi="Wingdings" w:cs="Wingdings"/>
-        </w:rPr>
-        <w:t>à</w:t>
-      </w:r>
-      <w:proofErr w:type="spellStart"/>
-      <w:r>
-        <w:t>Sub-system</w:t>
-      </w:r>
-      <w:r>
-        <w:rPr>
-          <w:rFonts w:ascii="Wingdings" w:eastAsia="Wingdings" w:hAnsi="Wingdings" w:cs="Wingdings"/>
-        </w:rPr>
-        <w:t>à</w:t>
-      </w:r>
-      <w:r>
-        <w:rPr>
-          <w:rFonts w:asciiTheme="majorHAnsi" w:eastAsia="Wingdings" w:hAnsiTheme="majorHAnsi" w:cstheme="majorHAnsi"/>
-        </w:rPr>
-        <w:t>Technical</w:t>
-      </w:r>
-      <w:proofErr w:type="spellEnd"/>
-      <w:r>
-        <w:rPr>
-          <w:rFonts w:asciiTheme="majorHAnsi" w:eastAsia="Wingdings" w:hAnsiTheme="majorHAnsi" w:cstheme="majorHAnsi"/>
-        </w:rPr>
-        <w:t xml:space="preserve"> </w:t>
-      </w:r>
-      <w:proofErr w:type="spellStart"/>
-      <w:r>
-        <w:t>Requirements</w:t>
-      </w:r>
-      <w:r>
-        <w:rPr>
-          <w:rFonts w:ascii="Wingdings" w:eastAsia="Wingdings" w:hAnsi="Wingdings" w:cs="Wingdings"/>
-        </w:rPr>
-        <w:t>ß</w:t>
-      </w:r>
-      <w:r>
-        <w:t>Verification</w:t>
-      </w:r>
-      <w:proofErr w:type="spellEnd"/>
+      <w:pPr>
+        <w:jc w:val="both"/>
+      </w:pPr>
     </w:p>
     <w:p>
       <w:pPr>
@@ -4493,9 +4289,11 @@
       <w:pPr>
         <w:pStyle w:val="Heading2"/>
       </w:pPr>
+      <w:bookmarkStart w:id="9" w:name="_Toc161925347"/>
       <w:r>
         <w:t>Significant Architectural Decision Registers</w:t>
       </w:r>
+      <w:bookmarkEnd w:id="9"/>
     </w:p>
     <w:p>
       <w:pPr>
@@ -4704,11 +4502,11 @@
       <w:pPr>
         <w:pStyle w:val="Heading2"/>
       </w:pPr>
-      <w:bookmarkStart w:id="9" w:name="_Toc161063460"/>
+      <w:bookmarkStart w:id="10" w:name="_Toc161925348"/>
       <w:r>
         <w:t>System Architectural Diagram</w:t>
       </w:r>
-      <w:bookmarkEnd w:id="9"/>
+      <w:bookmarkEnd w:id="10"/>
     </w:p>
     <w:p>
       <w:r>
@@ -4828,12 +4626,12 @@
       <w:pPr>
         <w:pStyle w:val="Heading2"/>
       </w:pPr>
-      <w:bookmarkStart w:id="10" w:name="_Toc161063461"/>
+      <w:bookmarkStart w:id="11" w:name="_Toc161925349"/>
       <w:r>
         <w:lastRenderedPageBreak/>
         <w:t>Validation</w:t>
       </w:r>
-      <w:bookmarkEnd w:id="10"/>
+      <w:bookmarkEnd w:id="11"/>
     </w:p>
     <w:p>
       <w:r>
@@ -4898,11 +4696,11 @@
       <w:pPr>
         <w:pStyle w:val="Heading2"/>
       </w:pPr>
-      <w:bookmarkStart w:id="11" w:name="_Toc161063462"/>
+      <w:bookmarkStart w:id="12" w:name="_Toc161925350"/>
       <w:r>
         <w:t>Risk Management</w:t>
       </w:r>
-      <w:bookmarkEnd w:id="11"/>
+      <w:bookmarkEnd w:id="12"/>
     </w:p>
     <w:p>
       <w:r>
@@ -4934,11 +4732,11 @@
       <w:pPr>
         <w:pStyle w:val="Heading2"/>
       </w:pPr>
-      <w:bookmarkStart w:id="12" w:name="_Toc161063463"/>
+      <w:bookmarkStart w:id="13" w:name="_Toc161925351"/>
       <w:r>
         <w:t>Feasibility Study</w:t>
       </w:r>
-      <w:bookmarkEnd w:id="12"/>
+      <w:bookmarkEnd w:id="13"/>
     </w:p>
     <w:p>
       <w:r>
@@ -4981,11 +4779,11 @@
       <w:pPr>
         <w:pStyle w:val="Heading2"/>
       </w:pPr>
-      <w:bookmarkStart w:id="13" w:name="_Toc161063464"/>
+      <w:bookmarkStart w:id="14" w:name="_Toc161925352"/>
       <w:r>
         <w:t>Development Approach</w:t>
       </w:r>
-      <w:bookmarkEnd w:id="13"/>
+      <w:bookmarkEnd w:id="14"/>
     </w:p>
     <w:p>
       <w:pPr>
@@ -5343,7 +5141,7 @@
       <w:pPr>
         <w:pStyle w:val="Heading2"/>
       </w:pPr>
-      <w:bookmarkStart w:id="14" w:name="_Toc161063465"/>
+      <w:bookmarkStart w:id="15" w:name="_Toc161925353"/>
       <w:r>
         <w:lastRenderedPageBreak/>
         <w:t>Solution</w:t>
@@ -5351,7 +5149,7 @@
       <w:r>
         <w:t xml:space="preserve"> Breakdown Structure</w:t>
       </w:r>
-      <w:bookmarkEnd w:id="14"/>
+      <w:bookmarkEnd w:id="15"/>
     </w:p>
     <w:p>
       <w:pPr>
@@ -5485,9 +5283,11 @@
       <w:pPr>
         <w:pStyle w:val="UnnumberedParagraph"/>
       </w:pPr>
+      <w:bookmarkStart w:id="16" w:name="_Toc161925354"/>
       <w:r>
         <w:t>Acknowledgement</w:t>
       </w:r>
+      <w:bookmarkEnd w:id="16"/>
     </w:p>
     <w:p>
       <w:r>
@@ -5602,10 +5402,7 @@
         </w:numPr>
       </w:pPr>
       <w:r>
-        <w:t>Aykut</w:t>
-      </w:r>
-      <w:r>
-        <w:t xml:space="preserve"> </w:t>
+        <w:t xml:space="preserve">Aykut </w:t>
       </w:r>
       <w:proofErr w:type="spellStart"/>
       <w:r>
@@ -5710,22 +5507,13 @@
         </w:numPr>
       </w:pPr>
       <w:r>
-        <w:t>André</w:t>
-      </w:r>
-      <w:r>
-        <w:t xml:space="preserve"> </w:t>
-      </w:r>
-      <w:r>
-        <w:t xml:space="preserve">Rozendaal </w:t>
+        <w:t xml:space="preserve">André Rozendaal </w:t>
       </w:r>
       <w:r>
         <w:t xml:space="preserve">and </w:t>
       </w:r>
       <w:r>
-        <w:t>Coby</w:t>
-      </w:r>
-      <w:r>
-        <w:t xml:space="preserve"> </w:t>
+        <w:t xml:space="preserve">Coby </w:t>
       </w:r>
       <w:proofErr w:type="spellStart"/>
       <w:r>
@@ -9823,20 +9611,6 @@
       <w14:ligatures w14:val="standardContextual"/>
     </w:rPr>
   </w:style>
-  <w:style w:type="paragraph" w:customStyle="1" w:styleId="27F4801E2E6B4888B6FC63AB60743E1E">
-    <w:name w:val="27F4801E2E6B4888B6FC63AB60743E1E"/>
-    <w:rsid w:val="000C3188"/>
-    <w:pPr>
-      <w:spacing w:line="278" w:lineRule="auto"/>
-    </w:pPr>
-    <w:rPr>
-      <w:kern w:val="2"/>
-      <w:sz w:val="24"/>
-      <w:szCs w:val="24"/>
-      <w:lang/>
-      <w14:ligatures w14:val="standardContextual"/>
-    </w:rPr>
-  </w:style>
 </w:styles>
 </file>
 
@@ -10084,11 +9858,11 @@
 </file>
 
 <file path=customXml/item2.xml><?xml version="1.0" encoding="utf-8"?>
-<TemplafyFormConfiguration><![CDATA[{"formFields":[{"type":"heading","name":"ReportData","label":"Report data"},{"required":false,"placeholder":"","lines":1,"shareValue":false,"type":"textBox","name":"Title","label":"Title"},{"required":false,"placeholder":"","lines":1,"shareValue":false,"type":"textBox","name":"Subtitle","label":"Subtitle"},{"required":false,"helpTexts":{"postfix":"The document will show the correct date notation."},"shareValue":false,"type":"datePicker","name":"Date","label":"Date"},{"required":false,"placeholder":"","lines":1,"shareValue":false,"type":"textBox","name":"OurReference","label":"Our reference"},{"required":false,"placeholder":"","lines":1,"shareValue":false,"type":"textBox","name":"Version","label":"Version"},{"required":false,"placeholder":"","lines":1,"shareValue":false,"type":"textBox","name":"Author","label":"Author"},{"required":false,"placeholder":"","lines":1,"shareValue":false,"type":"textBox","name":"Author2","label":"Author 2"},{"required":false,"placeholder":"","lines":1,"shareValue":false,"type":"textBox","name":"Client","label":"Client"},{"required":false,"placeholder":"","lines":1,"shareValue":false,"type":"textBox","name":"CopyTo","label":"Copy to"},{"required":false,"placeholder":"","lines":1,"defaultValue":"{{UserProfile.Department}}","shareValue":false,"type":"textBox","name":"DepartmentOrService","label":"Department or Service"},{"required":false,"placeholder":"","lines":1,"shareValue":false,"type":"textBox","name":"CapacityGroupOrDepartment","label":"Capacity group or department"},{"required":false,"placeholder":"","lines":1,"defaultValue":"{{UserProfile.PhoneNumber}}","helpTexts":{"postfix":"Your 4-digit TU/e phone number will be displayed if this is known. Add a second number, syntax:  1234 /5678 Is the field; TU/e telephone number blank, do not enter anything. Pay attention: Leave this field blank if you do not have a TU/e phone number."},"shareValue":false,"type":"textBox","name":"TUePhoneNumber","label":"TU/e phone number"},{"required":false,"placeholder":"","lines":1,"defaultValue":"{{UserProfile.Email}}","shareValue":false,"type":"textBox","name":"EmailAddress","label":"Email address"},{"required":false,"placeholder":"","lines":3,"shareValue":false,"type":"textBox","name":"Appendix","label":"Appendix"}],"formDataEntries":[{"name":"Title","value":"4kcxR4kvbD/YbD01e/OnURnqTeTRpc0gAy8YgwaTq+4="},{"name":"Subtitle","value":"eK8ZKJ02CfoCr8uSXRC20Q=="},{"name":"Date","value":"j94iL0LfNt79dLTIVA3t9A=="},{"name":"Version","value":"bwMMoQtx+2AWobbqxRnqPA=="},{"name":"Author","value":"1S0ap600CW3l+wCBLHYHRD7HJuJKAfyXBLLMaSEOtrM="},{"name":"Client","value":"P/VBTjAWMpnlUvly5Rm2RG3wMrV/x/9NyA1j3I1Nuo1TiKTDTeNJHVe4egnvheeM"},{"name":"DepartmentOrService","value":"RSkakgEZr6PIJOxUDpbEXFDXeHz9XbO19Lt3wv+mwz1XCkIWAWd1fAqGi6DZaDfg"},{"name":"CapacityGroupOrDepartment","value":"ANf2cAAQCBZaSiAb8ysRYeCCc1QDH34DNc632lEVdoM="},{"name":"TUePhoneNumber","value":"50wdHZ1ks6rwO3R/2t4aJg=="},{"name":"EmailAddress","value":"S6Mdc7moQ4rFCkGzVQUTKhMrboZqy2O0T7Ibgd/RBfE="}]}]]></TemplafyFormConfiguration>
+<b:Sources xmlns:b="http://schemas.openxmlformats.org/officeDocument/2006/bibliography" xmlns="http://schemas.openxmlformats.org/officeDocument/2006/bibliography" SelectedStyle="\IEEE2006OfficeOnline.xsl" StyleName="IEEE" Version="2006"/>
 </file>
 
 <file path=customXml/item3.xml><?xml version="1.0" encoding="utf-8"?>
-<b:Sources xmlns:b="http://schemas.openxmlformats.org/officeDocument/2006/bibliography" xmlns="http://schemas.openxmlformats.org/officeDocument/2006/bibliography" SelectedStyle="\IEEE2006OfficeOnline.xsl" StyleName="IEEE" Version="2006"/>
+<TemplafyFormConfiguration><![CDATA[{"formFields":[{"type":"heading","name":"ReportData","label":"Report data"},{"required":false,"placeholder":"","lines":1,"shareValue":false,"type":"textBox","name":"Title","label":"Title"},{"required":false,"placeholder":"","lines":1,"shareValue":false,"type":"textBox","name":"Subtitle","label":"Subtitle"},{"required":false,"helpTexts":{"postfix":"The document will show the correct date notation."},"shareValue":false,"type":"datePicker","name":"Date","label":"Date"},{"required":false,"placeholder":"","lines":1,"shareValue":false,"type":"textBox","name":"OurReference","label":"Our reference"},{"required":false,"placeholder":"","lines":1,"shareValue":false,"type":"textBox","name":"Version","label":"Version"},{"required":false,"placeholder":"","lines":1,"shareValue":false,"type":"textBox","name":"Author","label":"Author"},{"required":false,"placeholder":"","lines":1,"shareValue":false,"type":"textBox","name":"Author2","label":"Author 2"},{"required":false,"placeholder":"","lines":1,"shareValue":false,"type":"textBox","name":"Client","label":"Client"},{"required":false,"placeholder":"","lines":1,"shareValue":false,"type":"textBox","name":"CopyTo","label":"Copy to"},{"required":false,"placeholder":"","lines":1,"defaultValue":"{{UserProfile.Department}}","shareValue":false,"type":"textBox","name":"DepartmentOrService","label":"Department or Service"},{"required":false,"placeholder":"","lines":1,"shareValue":false,"type":"textBox","name":"CapacityGroupOrDepartment","label":"Capacity group or department"},{"required":false,"placeholder":"","lines":1,"defaultValue":"{{UserProfile.PhoneNumber}}","helpTexts":{"postfix":"Your 4-digit TU/e phone number will be displayed if this is known. Add a second number, syntax:  1234 /5678 Is the field; TU/e telephone number blank, do not enter anything. Pay attention: Leave this field blank if you do not have a TU/e phone number."},"shareValue":false,"type":"textBox","name":"TUePhoneNumber","label":"TU/e phone number"},{"required":false,"placeholder":"","lines":1,"defaultValue":"{{UserProfile.Email}}","shareValue":false,"type":"textBox","name":"EmailAddress","label":"Email address"},{"required":false,"placeholder":"","lines":3,"shareValue":false,"type":"textBox","name":"Appendix","label":"Appendix"}],"formDataEntries":[{"name":"Title","value":"4kcxR4kvbD/YbD01e/OnURnqTeTRpc0gAy8YgwaTq+4="},{"name":"Subtitle","value":"eK8ZKJ02CfoCr8uSXRC20Q=="},{"name":"Date","value":"j94iL0LfNt79dLTIVA3t9A=="},{"name":"Version","value":"bwMMoQtx+2AWobbqxRnqPA=="},{"name":"Author","value":"1S0ap600CW3l+wCBLHYHRD7HJuJKAfyXBLLMaSEOtrM="},{"name":"Client","value":"P/VBTjAWMpnlUvly5Rm2RG3wMrV/x/9NyA1j3I1Nuo1TiKTDTeNJHVe4egnvheeM"},{"name":"DepartmentOrService","value":"RSkakgEZr6PIJOxUDpbEXFDXeHz9XbO19Lt3wv+mwz1XCkIWAWd1fAqGi6DZaDfg"},{"name":"CapacityGroupOrDepartment","value":"ANf2cAAQCBZaSiAb8ysRYeCCc1QDH34DNc632lEVdoM="},{"name":"TUePhoneNumber","value":"50wdHZ1ks6rwO3R/2t4aJg=="},{"name":"EmailAddress","value":"S6Mdc7moQ4rFCkGzVQUTKhMrboZqy2O0T7Ibgd/RBfE="}]}]]></TemplafyFormConfiguration>
 </file>
 
 <file path=customXml/itemProps1.xml><?xml version="1.0" encoding="utf-8"?>
@@ -10098,15 +9872,15 @@
 </file>
 
 <file path=customXml/itemProps2.xml><?xml version="1.0" encoding="utf-8"?>
-<ds:datastoreItem xmlns:ds="http://schemas.openxmlformats.org/officeDocument/2006/customXml" ds:itemID="{1784A7D5-6E68-412C-B9EE-C08DF828A39A}">
-  <ds:schemaRefs/>
-</ds:datastoreItem>
-</file>
-
-<file path=customXml/itemProps3.xml><?xml version="1.0" encoding="utf-8"?>
 <ds:datastoreItem xmlns:ds="http://schemas.openxmlformats.org/officeDocument/2006/customXml" ds:itemID="{B0388073-5263-42A4-AA00-7E4E4E09A1DE}">
   <ds:schemaRefs>
     <ds:schemaRef ds:uri="http://schemas.openxmlformats.org/officeDocument/2006/bibliography"/>
   </ds:schemaRefs>
 </ds:datastoreItem>
+</file>
+
+<file path=customXml/itemProps3.xml><?xml version="1.0" encoding="utf-8"?>
+<ds:datastoreItem xmlns:ds="http://schemas.openxmlformats.org/officeDocument/2006/customXml" ds:itemID="{1784A7D5-6E68-412C-B9EE-C08DF828A39A}">
+  <ds:schemaRefs/>
+</ds:datastoreItem>
 </file>
</xml_diff>